<commit_message>
updated to various M1 Labs
</commit_message>
<xml_diff>
--- a/Module1/LabExercises/LAB2/M1LAB1and2.docx
+++ b/Module1/LabExercises/LAB2/M1LAB1and2.docx
@@ -206,27 +206,6 @@
           <w:lang w:val="en-US"/>
         </w:rPr>
       </w:pPr>
-    </w:p>
-    <w:p>
-      <w:pPr>
-        <w:rPr>
-          <w:lang w:val="en-US"/>
-        </w:rPr>
-      </w:pPr>
-    </w:p>
-    <w:p>
-      <w:pPr>
-        <w:rPr>
-          <w:lang w:val="en-US"/>
-        </w:rPr>
-      </w:pPr>
-    </w:p>
-    <w:p>
-      <w:pPr>
-        <w:rPr>
-          <w:lang w:val="en-US"/>
-        </w:rPr>
-      </w:pPr>
       <w:r>
         <w:rPr>
           <w:lang w:val="en-US"/>
@@ -245,7 +224,6 @@
           <w:noProof/>
           <w:lang w:val="en-US"/>
         </w:rPr>
-        <w:lastRenderedPageBreak/>
         <w:drawing>
           <wp:inline distT="0" distB="0" distL="0" distR="0" wp14:anchorId="6BE31A80" wp14:editId="67DC7C24">
             <wp:extent cx="5838825" cy="927100"/>
@@ -293,6 +271,7 @@
         <w:rPr>
           <w:lang w:val="en-US"/>
         </w:rPr>
+        <w:lastRenderedPageBreak/>
         <w:t>• Change directory back to the original starting place</w:t>
       </w:r>
     </w:p>
@@ -411,10 +390,46 @@
           <w:lang w:val="en-US"/>
         </w:rPr>
       </w:pPr>
-      <w:r>
-        <w:rPr>
-          <w:lang w:val="en-US"/>
-        </w:rPr>
+    </w:p>
+    <w:p>
+      <w:pPr>
+        <w:rPr>
+          <w:lang w:val="en-US"/>
+        </w:rPr>
+      </w:pPr>
+    </w:p>
+    <w:p>
+      <w:pPr>
+        <w:rPr>
+          <w:lang w:val="en-US"/>
+        </w:rPr>
+      </w:pPr>
+    </w:p>
+    <w:p>
+      <w:pPr>
+        <w:rPr>
+          <w:lang w:val="en-US"/>
+        </w:rPr>
+      </w:pPr>
+    </w:p>
+    <w:p>
+      <w:pPr>
+        <w:rPr>
+          <w:lang w:val="en-US"/>
+        </w:rPr>
+      </w:pPr>
+    </w:p>
+    <w:p>
+      <w:pPr>
+        <w:rPr>
+          <w:lang w:val="en-US"/>
+        </w:rPr>
+      </w:pPr>
+      <w:r>
+        <w:rPr>
+          <w:lang w:val="en-US"/>
+        </w:rPr>
+        <w:lastRenderedPageBreak/>
         <w:t xml:space="preserve">• </w:t>
       </w:r>
       <w:r>
@@ -435,7 +450,6 @@
           <w:noProof/>
           <w:lang w:val="en-US"/>
         </w:rPr>
-        <w:lastRenderedPageBreak/>
         <w:drawing>
           <wp:inline distT="0" distB="0" distL="0" distR="0" wp14:anchorId="77123A6A" wp14:editId="02854008">
             <wp:extent cx="5848350" cy="4043045"/>
@@ -613,7 +627,6 @@
         <w:rPr>
           <w:lang w:val="en-US"/>
         </w:rPr>
-        <w:lastRenderedPageBreak/>
         <w:t xml:space="preserve">• </w:t>
       </w:r>
       <w:r>
@@ -1175,21 +1188,7 @@
         <w:rPr>
           <w:lang w:val="en-US"/>
         </w:rPr>
-        <w:t>Research Get-Item (</w:t>
-      </w:r>
-      <w:proofErr w:type="gramStart"/>
-      <w:r>
-        <w:rPr>
-          <w:lang w:val="en-US"/>
-        </w:rPr>
-        <w:t>as a way to</w:t>
-      </w:r>
-      <w:proofErr w:type="gramEnd"/>
-      <w:r>
-        <w:rPr>
-          <w:lang w:val="en-US"/>
-        </w:rPr>
-        <w:t xml:space="preserve"> find files / folders etc. as a search command)</w:t>
+        <w:t>Research Get-Item (as a way to find files / folders etc. as a search command)</w:t>
       </w:r>
     </w:p>
     <w:p>
@@ -1330,15 +1329,7 @@
         <w:t xml:space="preserve">4. </w:t>
       </w:r>
       <w:r>
-        <w:t xml:space="preserve">As the first character in this file, type an exclamation </w:t>
-      </w:r>
-      <w:proofErr w:type="gramStart"/>
-      <w:r>
-        <w:t>mark !</w:t>
-      </w:r>
-      <w:proofErr w:type="gramEnd"/>
-      <w:r>
-        <w:t xml:space="preserve"> and use the Emmet abbreviation to generate a basic HTML skeleton </w:t>
+        <w:t xml:space="preserve">As the first character in this file, type an exclamation mark ! and use the Emmet abbreviation to generate a basic HTML skeleton </w:t>
       </w:r>
     </w:p>
     <w:p>
@@ -1464,13 +1455,8 @@
       </w:r>
     </w:p>
     <w:p>
-      <w:proofErr w:type="gramStart"/>
-      <w:r>
-        <w:t>&lt;!--</w:t>
-      </w:r>
-      <w:proofErr w:type="gramEnd"/>
-      <w:r>
-        <w:t xml:space="preserve"> Used Emmet ! command to populate empty html file as per below</w:t>
+      <w:r>
+        <w:t>&lt;!-- Used Emmet ! command to populate empty html file as per below</w:t>
       </w:r>
     </w:p>
     <w:p>
@@ -1481,13 +1467,8 @@
     </w:p>
     <w:p/>
     <w:p>
-      <w:proofErr w:type="gramStart"/>
-      <w:r>
-        <w:t>&lt;!--</w:t>
-      </w:r>
-      <w:proofErr w:type="gramEnd"/>
-      <w:r>
-        <w:t xml:space="preserve"> &lt;!DOCTYPE html&gt;</w:t>
+      <w:r>
+        <w:t>&lt;!-- &lt;!DOCTYPE html&gt;</w:t>
       </w:r>
     </w:p>
     <w:p>
@@ -1566,15 +1547,7 @@
     </w:p>
     <w:p>
       <w:r>
-        <w:t xml:space="preserve">    </w:t>
-      </w:r>
-      <w:proofErr w:type="gramStart"/>
-      <w:r>
-        <w:t>&lt;!--</w:t>
-      </w:r>
-      <w:proofErr w:type="gramEnd"/>
-      <w:r>
-        <w:t xml:space="preserve"> Used class exercise from slide  30-31 as base code for the below section--&gt;</w:t>
+        <w:t>    &lt;!-- Used class exercise from slide  30-31 as base code for the below section--&gt;</w:t>
       </w:r>
     </w:p>
     <w:p>
@@ -1584,15 +1557,7 @@
     </w:p>
     <w:p>
       <w:r>
-        <w:t xml:space="preserve">        </w:t>
-      </w:r>
-      <w:proofErr w:type="gramStart"/>
-      <w:r>
-        <w:t>&lt;!--</w:t>
-      </w:r>
-      <w:proofErr w:type="gramEnd"/>
-      <w:r>
-        <w:t xml:space="preserve"> example of images from web reset to the same size using the height attribute --&gt;</w:t>
+        <w:t>        &lt;!-- example of images from web reset to the same size using the height attribute --&gt;</w:t>
       </w:r>
     </w:p>
     <w:p>
@@ -1742,15 +1707,7 @@
     </w:p>
     <w:p>
       <w:r>
-        <w:t xml:space="preserve">        </w:t>
-      </w:r>
-      <w:proofErr w:type="gramStart"/>
-      <w:r>
-        <w:t>&lt;!--</w:t>
-      </w:r>
-      <w:proofErr w:type="gramEnd"/>
-      <w:r>
-        <w:t xml:space="preserve"> example of a table --&gt;</w:t>
+        <w:t>        &lt;!-- example of a table --&gt;</w:t>
       </w:r>
     </w:p>
     <w:p>
@@ -1927,15 +1884,7 @@
     </w:p>
     <w:p>
       <w:r>
-        <w:t xml:space="preserve">        </w:t>
-      </w:r>
-      <w:proofErr w:type="gramStart"/>
-      <w:r>
-        <w:t>&lt;!--</w:t>
-      </w:r>
-      <w:proofErr w:type="gramEnd"/>
-      <w:r>
-        <w:t xml:space="preserve"> example of a form --&gt;</w:t>
+        <w:t>        &lt;!-- example of a form --&gt;</w:t>
       </w:r>
     </w:p>
     <w:p>

</xml_diff>